<commit_message>
All labs with fixs
</commit_message>
<xml_diff>
--- a/Array List.docx
+++ b/Array List.docx
@@ -1162,8 +1162,6 @@
         </mc:AlternateContent>
       </w:r>
     </w:p>
-    <w:p/>
-    <w:p/>
     <w:sdt>
       <w:sdtPr>
         <w:rPr>
@@ -1200,16 +1198,7 @@
               <w:rFonts w:ascii="Times New Roman" w:hAnsi="Times New Roman" w:cs="Times New Roman"/>
               <w:b/>
             </w:rPr>
-            <w:t>Соде</w:t>
-          </w:r>
-          <w:bookmarkStart w:id="0" w:name="_GoBack"/>
-          <w:bookmarkEnd w:id="0"/>
-          <w:r>
-            <w:rPr>
-              <w:rFonts w:ascii="Times New Roman" w:hAnsi="Times New Roman" w:cs="Times New Roman"/>
-              <w:b/>
-            </w:rPr>
-            <w:t>ржание</w:t>
+            <w:t>Содержание</w:t>
           </w:r>
         </w:p>
         <w:p>
@@ -1246,11 +1235,19 @@
             </w:rPr>
             <w:fldChar w:fldCharType="separate"/>
           </w:r>
-          <w:hyperlink w:anchor="_Toc820767" w:history="1">
+          <w:hyperlink w:anchor="_Toc1075411" w:history="1">
             <w:r>
               <w:rPr>
                 <w:rStyle w:val="aa"/>
                 <w:noProof/>
+                <w:lang w:val="en-US"/>
+              </w:rPr>
+              <w:t>1.</w:t>
+            </w:r>
+            <w:r>
+              <w:rPr>
+                <w:rStyle w:val="aa"/>
+                <w:noProof/>
               </w:rPr>
               <w:t>Введение</w:t>
             </w:r>
@@ -1273,7 +1270,7 @@
                 <w:noProof/>
                 <w:webHidden/>
               </w:rPr>
-              <w:instrText xml:space="preserve"> PAGEREF _Toc820767 \h </w:instrText>
+              <w:instrText xml:space="preserve"> PAGEREF _Toc1075411 \h </w:instrText>
             </w:r>
             <w:r>
               <w:rPr>
@@ -1317,11 +1314,19 @@
               <w:lang w:eastAsia="ru-RU"/>
             </w:rPr>
           </w:pPr>
-          <w:hyperlink w:anchor="_Toc820768" w:history="1">
+          <w:hyperlink w:anchor="_Toc1075412" w:history="1">
             <w:r>
               <w:rPr>
                 <w:rStyle w:val="aa"/>
                 <w:noProof/>
+                <w:lang w:val="en-US"/>
+              </w:rPr>
+              <w:t>2.</w:t>
+            </w:r>
+            <w:r>
+              <w:rPr>
+                <w:rStyle w:val="aa"/>
+                <w:noProof/>
               </w:rPr>
               <w:t>Постановка целей и задач</w:t>
             </w:r>
@@ -1344,7 +1349,7 @@
                 <w:noProof/>
                 <w:webHidden/>
               </w:rPr>
-              <w:instrText xml:space="preserve"> PAGEREF _Toc820768 \h </w:instrText>
+              <w:instrText xml:space="preserve"> PAGEREF _Toc1075412 \h </w:instrText>
             </w:r>
             <w:r>
               <w:rPr>
@@ -1388,11 +1393,19 @@
               <w:lang w:eastAsia="ru-RU"/>
             </w:rPr>
           </w:pPr>
-          <w:hyperlink w:anchor="_Toc820769" w:history="1">
+          <w:hyperlink w:anchor="_Toc1075413" w:history="1">
             <w:r>
               <w:rPr>
                 <w:rStyle w:val="aa"/>
                 <w:noProof/>
+                <w:lang w:val="en-US"/>
+              </w:rPr>
+              <w:t>3.</w:t>
+            </w:r>
+            <w:r>
+              <w:rPr>
+                <w:rStyle w:val="aa"/>
+                <w:noProof/>
               </w:rPr>
               <w:t>Руководство пользователя</w:t>
             </w:r>
@@ -1415,7 +1428,7 @@
                 <w:noProof/>
                 <w:webHidden/>
               </w:rPr>
-              <w:instrText xml:space="preserve"> PAGEREF _Toc820769 \h </w:instrText>
+              <w:instrText xml:space="preserve"> PAGEREF _Toc1075413 \h </w:instrText>
             </w:r>
             <w:r>
               <w:rPr>
@@ -1459,11 +1472,19 @@
               <w:lang w:eastAsia="ru-RU"/>
             </w:rPr>
           </w:pPr>
-          <w:hyperlink w:anchor="_Toc820770" w:history="1">
+          <w:hyperlink w:anchor="_Toc1075414" w:history="1">
             <w:r>
               <w:rPr>
                 <w:rStyle w:val="aa"/>
                 <w:noProof/>
+                <w:lang w:val="en-US"/>
+              </w:rPr>
+              <w:t>4.</w:t>
+            </w:r>
+            <w:r>
+              <w:rPr>
+                <w:rStyle w:val="aa"/>
+                <w:noProof/>
               </w:rPr>
               <w:t>Руководство программиста</w:t>
             </w:r>
@@ -1486,7 +1507,7 @@
                 <w:noProof/>
                 <w:webHidden/>
               </w:rPr>
-              <w:instrText xml:space="preserve"> PAGEREF _Toc820770 \h </w:instrText>
+              <w:instrText xml:space="preserve"> PAGEREF _Toc1075414 \h </w:instrText>
             </w:r>
             <w:r>
               <w:rPr>
@@ -1530,11 +1551,19 @@
               <w:lang w:eastAsia="ru-RU"/>
             </w:rPr>
           </w:pPr>
-          <w:hyperlink w:anchor="_Toc820771" w:history="1">
+          <w:hyperlink w:anchor="_Toc1075415" w:history="1">
             <w:r>
               <w:rPr>
                 <w:rStyle w:val="aa"/>
                 <w:noProof/>
+                <w:lang w:val="en-US"/>
+              </w:rPr>
+              <w:t>4.1.</w:t>
+            </w:r>
+            <w:r>
+              <w:rPr>
+                <w:rStyle w:val="aa"/>
+                <w:noProof/>
               </w:rPr>
               <w:t>Описание структуры программы</w:t>
             </w:r>
@@ -1557,7 +1586,7 @@
                 <w:noProof/>
                 <w:webHidden/>
               </w:rPr>
-              <w:instrText xml:space="preserve"> PAGEREF _Toc820771 \h </w:instrText>
+              <w:instrText xml:space="preserve"> PAGEREF _Toc1075415 \h </w:instrText>
             </w:r>
             <w:r>
               <w:rPr>
@@ -1601,11 +1630,19 @@
               <w:lang w:eastAsia="ru-RU"/>
             </w:rPr>
           </w:pPr>
-          <w:hyperlink w:anchor="_Toc820772" w:history="1">
+          <w:hyperlink w:anchor="_Toc1075416" w:history="1">
             <w:r>
               <w:rPr>
                 <w:rStyle w:val="aa"/>
                 <w:noProof/>
+                <w:lang w:val="en-US"/>
+              </w:rPr>
+              <w:t>4.2.</w:t>
+            </w:r>
+            <w:r>
+              <w:rPr>
+                <w:rStyle w:val="aa"/>
+                <w:noProof/>
               </w:rPr>
               <w:t>Описание структур данных</w:t>
             </w:r>
@@ -1628,7 +1665,7 @@
                 <w:noProof/>
                 <w:webHidden/>
               </w:rPr>
-              <w:instrText xml:space="preserve"> PAGEREF _Toc820772 \h </w:instrText>
+              <w:instrText xml:space="preserve"> PAGEREF _Toc1075416 \h </w:instrText>
             </w:r>
             <w:r>
               <w:rPr>
@@ -1672,11 +1709,19 @@
               <w:lang w:eastAsia="ru-RU"/>
             </w:rPr>
           </w:pPr>
-          <w:hyperlink w:anchor="_Toc820773" w:history="1">
+          <w:hyperlink w:anchor="_Toc1075417" w:history="1">
             <w:r>
               <w:rPr>
                 <w:rStyle w:val="aa"/>
                 <w:noProof/>
+                <w:lang w:val="en-US"/>
+              </w:rPr>
+              <w:t>4.3.</w:t>
+            </w:r>
+            <w:r>
+              <w:rPr>
+                <w:rStyle w:val="aa"/>
+                <w:noProof/>
               </w:rPr>
               <w:t>Описание алгоритмов</w:t>
             </w:r>
@@ -1699,7 +1744,7 @@
                 <w:noProof/>
                 <w:webHidden/>
               </w:rPr>
-              <w:instrText xml:space="preserve"> PAGEREF _Toc820773 \h </w:instrText>
+              <w:instrText xml:space="preserve"> PAGEREF _Toc1075417 \h </w:instrText>
             </w:r>
             <w:r>
               <w:rPr>
@@ -1743,11 +1788,19 @@
               <w:lang w:eastAsia="ru-RU"/>
             </w:rPr>
           </w:pPr>
-          <w:hyperlink w:anchor="_Toc820774" w:history="1">
+          <w:hyperlink w:anchor="_Toc1075418" w:history="1">
             <w:r>
               <w:rPr>
                 <w:rStyle w:val="aa"/>
                 <w:noProof/>
+                <w:lang w:val="en-US"/>
+              </w:rPr>
+              <w:t>5.</w:t>
+            </w:r>
+            <w:r>
+              <w:rPr>
+                <w:rStyle w:val="aa"/>
+                <w:noProof/>
               </w:rPr>
               <w:t>Заключение</w:t>
             </w:r>
@@ -1770,7 +1823,7 @@
                 <w:noProof/>
                 <w:webHidden/>
               </w:rPr>
-              <w:instrText xml:space="preserve"> PAGEREF _Toc820774 \h </w:instrText>
+              <w:instrText xml:space="preserve"> PAGEREF _Toc1075418 \h </w:instrText>
             </w:r>
             <w:r>
               <w:rPr>
@@ -1814,11 +1867,19 @@
               <w:lang w:eastAsia="ru-RU"/>
             </w:rPr>
           </w:pPr>
-          <w:hyperlink w:anchor="_Toc820775" w:history="1">
+          <w:hyperlink w:anchor="_Toc1075419" w:history="1">
             <w:r>
               <w:rPr>
                 <w:rStyle w:val="aa"/>
                 <w:noProof/>
+                <w:lang w:val="en-US"/>
+              </w:rPr>
+              <w:t>6.</w:t>
+            </w:r>
+            <w:r>
+              <w:rPr>
+                <w:rStyle w:val="aa"/>
+                <w:noProof/>
               </w:rPr>
               <w:t>Литература</w:t>
             </w:r>
@@ -1841,7 +1902,7 @@
                 <w:noProof/>
                 <w:webHidden/>
               </w:rPr>
-              <w:instrText xml:space="preserve"> PAGEREF _Toc820775 \h </w:instrText>
+              <w:instrText xml:space="preserve"> PAGEREF _Toc1075419 \h </w:instrText>
             </w:r>
             <w:r>
               <w:rPr>
@@ -1916,12 +1977,15 @@
       <w:pPr>
         <w:pStyle w:val="1"/>
       </w:pPr>
-      <w:bookmarkStart w:id="1" w:name="_Toc820767"/>
+      <w:bookmarkStart w:id="0" w:name="_Toc1075411"/>
       <w:r>
         <w:lastRenderedPageBreak/>
+        <w:t>1.</w:t>
+      </w:r>
+      <w:r>
         <w:t>Введение</w:t>
       </w:r>
-      <w:bookmarkEnd w:id="1"/>
+      <w:bookmarkEnd w:id="0"/>
     </w:p>
     <w:p>
       <w:pPr>
@@ -2048,12 +2112,15 @@
       <w:pPr>
         <w:pStyle w:val="1"/>
       </w:pPr>
-      <w:bookmarkStart w:id="2" w:name="_Toc820768"/>
+      <w:bookmarkStart w:id="1" w:name="_Toc1075412"/>
       <w:r>
         <w:lastRenderedPageBreak/>
+        <w:t>2.</w:t>
+      </w:r>
+      <w:r>
         <w:t>Постановка целей и задач</w:t>
       </w:r>
-      <w:bookmarkEnd w:id="2"/>
+      <w:bookmarkEnd w:id="1"/>
     </w:p>
     <w:p>
       <w:pPr>
@@ -2242,12 +2309,15 @@
       <w:pPr>
         <w:pStyle w:val="1"/>
       </w:pPr>
-      <w:bookmarkStart w:id="3" w:name="_Toc820769"/>
+      <w:bookmarkStart w:id="2" w:name="_Toc1075413"/>
       <w:r>
         <w:lastRenderedPageBreak/>
+        <w:t>3.</w:t>
+      </w:r>
+      <w:r>
         <w:t>Руководство пользователя</w:t>
       </w:r>
-      <w:bookmarkEnd w:id="3"/>
+      <w:bookmarkEnd w:id="2"/>
     </w:p>
     <w:p>
       <w:pPr>
@@ -2619,18 +2689,24 @@
       <w:pPr>
         <w:pStyle w:val="1"/>
       </w:pPr>
-      <w:bookmarkStart w:id="4" w:name="_Toc820770"/>
+      <w:bookmarkStart w:id="3" w:name="_Toc1075414"/>
       <w:r>
         <w:lastRenderedPageBreak/>
+        <w:t>4.</w:t>
+      </w:r>
+      <w:r>
         <w:t>Руководство программиста</w:t>
       </w:r>
-      <w:bookmarkEnd w:id="4"/>
+      <w:bookmarkEnd w:id="3"/>
     </w:p>
     <w:p>
       <w:pPr>
         <w:pStyle w:val="2"/>
       </w:pPr>
-      <w:bookmarkStart w:id="5" w:name="_Toc820771"/>
+      <w:bookmarkStart w:id="4" w:name="_Toc1075415"/>
+      <w:r>
+        <w:t>4.1.</w:t>
+      </w:r>
       <w:r>
         <w:t>Описание стру</w:t>
       </w:r>
@@ -2640,7 +2716,7 @@
       <w:r>
         <w:t>программы</w:t>
       </w:r>
-      <w:bookmarkEnd w:id="5"/>
+      <w:bookmarkEnd w:id="4"/>
     </w:p>
     <w:p>
       <w:pPr>
@@ -4239,11 +4315,14 @@
       <w:pPr>
         <w:pStyle w:val="2"/>
       </w:pPr>
-      <w:bookmarkStart w:id="6" w:name="_Toc820772"/>
+      <w:bookmarkStart w:id="5" w:name="_Toc1075416"/>
+      <w:r>
+        <w:t>4.2.</w:t>
+      </w:r>
       <w:r>
         <w:t>Описание структур данных</w:t>
       </w:r>
-      <w:bookmarkEnd w:id="6"/>
+      <w:bookmarkEnd w:id="5"/>
     </w:p>
     <w:p>
       <w:pPr>
@@ -4433,6 +4512,7 @@
         </w:rPr>
         <w:t xml:space="preserve">* </w:t>
       </w:r>
+      <w:proofErr w:type="spellStart"/>
       <w:r>
         <w:rPr>
           <w:rFonts w:cs="Times New Roman"/>
@@ -4440,8 +4520,18 @@
           <w:szCs w:val="19"/>
           <w:lang w:val="en-US"/>
         </w:rPr>
+        <w:t>ar</w:t>
+      </w:r>
+      <w:r>
+        <w:rPr>
+          <w:rFonts w:cs="Times New Roman"/>
+          <w:color w:val="000000"/>
+          <w:szCs w:val="19"/>
+          <w:lang w:val="en-US"/>
+        </w:rPr>
         <w:t>Mas</w:t>
       </w:r>
+      <w:proofErr w:type="spellEnd"/>
       <w:r>
         <w:rPr>
           <w:rFonts w:cs="Times New Roman"/>
@@ -4510,6 +4600,7 @@
         </w:rPr>
         <w:t xml:space="preserve">* </w:t>
       </w:r>
+      <w:proofErr w:type="spellStart"/>
       <w:r>
         <w:rPr>
           <w:rFonts w:cs="Times New Roman"/>
@@ -4517,8 +4608,18 @@
           <w:szCs w:val="19"/>
           <w:lang w:val="en-US"/>
         </w:rPr>
+        <w:t>ar</w:t>
+      </w:r>
+      <w:r>
+        <w:rPr>
+          <w:rFonts w:cs="Times New Roman"/>
+          <w:color w:val="000000"/>
+          <w:szCs w:val="19"/>
+          <w:lang w:val="en-US"/>
+        </w:rPr>
         <w:t>Index</w:t>
       </w:r>
+      <w:proofErr w:type="spellEnd"/>
       <w:r>
         <w:rPr>
           <w:rFonts w:cs="Times New Roman"/>
@@ -4566,6 +4667,7 @@
         </w:rPr>
         <w:t xml:space="preserve"> </w:t>
       </w:r>
+      <w:proofErr w:type="spellStart"/>
       <w:r>
         <w:rPr>
           <w:rFonts w:cs="Times New Roman"/>
@@ -4573,8 +4675,18 @@
           <w:szCs w:val="19"/>
           <w:lang w:val="en-US"/>
         </w:rPr>
+        <w:t>ar</w:t>
+      </w:r>
+      <w:r>
+        <w:rPr>
+          <w:rFonts w:cs="Times New Roman"/>
+          <w:color w:val="000000"/>
+          <w:szCs w:val="19"/>
+          <w:lang w:val="en-US"/>
+        </w:rPr>
         <w:t>Mem</w:t>
       </w:r>
+      <w:proofErr w:type="spellEnd"/>
       <w:r>
         <w:rPr>
           <w:rFonts w:cs="Times New Roman"/>
@@ -5724,7 +5836,7 @@
                 <w:szCs w:val="19"/>
                 <w:lang w:val="en-US"/>
               </w:rPr>
-              <w:t>A</w:t>
+              <w:t>a</w:t>
             </w:r>
             <w:r>
               <w:rPr>
@@ -5921,8 +6033,10 @@
                 <w:szCs w:val="19"/>
                 <w:lang w:val="en-US"/>
               </w:rPr>
-              <w:t>A</w:t>
-            </w:r>
+              <w:t>a</w:t>
+            </w:r>
+            <w:bookmarkStart w:id="6" w:name="_GoBack"/>
+            <w:bookmarkEnd w:id="6"/>
             <w:r>
               <w:rPr>
                 <w:rFonts w:cs="Times New Roman"/>
@@ -6215,7 +6329,10 @@
       <w:pPr>
         <w:pStyle w:val="2"/>
       </w:pPr>
-      <w:bookmarkStart w:id="7" w:name="_Toc820773"/>
+      <w:bookmarkStart w:id="7" w:name="_Toc1075417"/>
+      <w:r>
+        <w:t>4.3.</w:t>
+      </w:r>
       <w:r>
         <w:t>Описание алгоритмов</w:t>
       </w:r>
@@ -6505,9 +6622,12 @@
       <w:pPr>
         <w:pStyle w:val="1"/>
       </w:pPr>
-      <w:bookmarkStart w:id="8" w:name="_Toc820774"/>
+      <w:bookmarkStart w:id="8" w:name="_Toc1075418"/>
       <w:r>
         <w:lastRenderedPageBreak/>
+        <w:t>5.</w:t>
+      </w:r>
+      <w:r>
         <w:t>Заключение</w:t>
       </w:r>
       <w:bookmarkEnd w:id="8"/>
@@ -6564,9 +6684,15 @@
       <w:pPr>
         <w:pStyle w:val="1"/>
       </w:pPr>
-      <w:bookmarkStart w:id="9" w:name="_Toc820775"/>
-      <w:r>
+      <w:bookmarkStart w:id="9" w:name="_Toc1075419"/>
+      <w:r>
+        <w:rPr>
+          <w:lang w:val="en-US"/>
+        </w:rPr>
         <w:lastRenderedPageBreak/>
+        <w:t>6.</w:t>
+      </w:r>
+      <w:r>
         <w:t>Литература</w:t>
       </w:r>
       <w:bookmarkEnd w:id="9"/>
@@ -9176,7 +9302,7 @@
 </file>
 
 <file path=customXml/itemProps2.xml><?xml version="1.0" encoding="utf-8"?>
-<ds:datastoreItem xmlns:ds="http://schemas.openxmlformats.org/officeDocument/2006/customXml" ds:itemID="{E9BA39B4-7214-44CD-911A-A92D0C86983C}">
+<ds:datastoreItem xmlns:ds="http://schemas.openxmlformats.org/officeDocument/2006/customXml" ds:itemID="{26FD6375-2A7D-4C00-A10E-1AE7275A237E}">
   <ds:schemaRefs>
     <ds:schemaRef ds:uri="http://schemas.openxmlformats.org/officeDocument/2006/bibliography"/>
   </ds:schemaRefs>

</xml_diff>